<commit_message>
test generation doku added
</commit_message>
<xml_diff>
--- a/Admin/Projekt Dokumentation.docx
+++ b/Admin/Projekt Dokumentation.docx
@@ -1171,7 +1171,7 @@
             <w:rPr>
               <w:rFonts w:asciiTheme="minorHAnsi" w:eastAsiaTheme="minorEastAsia" w:hAnsiTheme="minorHAnsi"/>
               <w:b w:val="0"/>
-              <w:lang w:eastAsia="de-CH"/>
+              <w:lang w:eastAsia="zh-CN"/>
             </w:rPr>
           </w:pPr>
           <w:r>
@@ -1183,7 +1183,7 @@
           <w:r>
             <w:fldChar w:fldCharType="separate"/>
           </w:r>
-          <w:hyperlink w:anchor="_Toc61356421" w:history="1">
+          <w:hyperlink w:anchor="_Toc93406295" w:history="1">
             <w:r>
               <w:rPr>
                 <w:rStyle w:val="Hyperlink"/>
@@ -1194,7 +1194,7 @@
               <w:rPr>
                 <w:rFonts w:asciiTheme="minorHAnsi" w:eastAsiaTheme="minorEastAsia" w:hAnsiTheme="minorHAnsi"/>
                 <w:b w:val="0"/>
-                <w:lang w:eastAsia="de-CH"/>
+                <w:lang w:eastAsia="zh-CN"/>
               </w:rPr>
               <w:tab/>
             </w:r>
@@ -1202,7 +1202,7 @@
               <w:rPr>
                 <w:rStyle w:val="Hyperlink"/>
               </w:rPr>
-              <w:t>Einführung</w:t>
+              <w:t>Problembeschreibung</w:t>
             </w:r>
             <w:r>
               <w:rPr>
@@ -1220,7 +1220,7 @@
               <w:rPr>
                 <w:webHidden/>
               </w:rPr>
-              <w:instrText xml:space="preserve"> PAGEREF _Toc61356421 \h </w:instrText>
+              <w:instrText xml:space="preserve"> PAGEREF _Toc93406295 \h </w:instrText>
             </w:r>
             <w:r>
               <w:rPr>
@@ -1253,10 +1253,10 @@
             <w:rPr>
               <w:rFonts w:asciiTheme="minorHAnsi" w:eastAsiaTheme="minorEastAsia" w:hAnsiTheme="minorHAnsi"/>
               <w:b w:val="0"/>
-              <w:lang w:eastAsia="de-CH"/>
+              <w:lang w:eastAsia="zh-CN"/>
             </w:rPr>
           </w:pPr>
-          <w:hyperlink w:anchor="_Toc61356422" w:history="1">
+          <w:hyperlink w:anchor="_Toc93406296" w:history="1">
             <w:r>
               <w:rPr>
                 <w:rStyle w:val="Hyperlink"/>
@@ -1267,7 +1267,7 @@
               <w:rPr>
                 <w:rFonts w:asciiTheme="minorHAnsi" w:eastAsiaTheme="minorEastAsia" w:hAnsiTheme="minorHAnsi"/>
                 <w:b w:val="0"/>
-                <w:lang w:eastAsia="de-CH"/>
+                <w:lang w:eastAsia="zh-CN"/>
               </w:rPr>
               <w:tab/>
             </w:r>
@@ -1275,7 +1275,7 @@
               <w:rPr>
                 <w:rStyle w:val="Hyperlink"/>
               </w:rPr>
-              <w:t>Informieren</w:t>
+              <w:t>Anforderungsanalyse</w:t>
             </w:r>
             <w:r>
               <w:rPr>
@@ -1293,149 +1293,7 @@
               <w:rPr>
                 <w:webHidden/>
               </w:rPr>
-              <w:instrText xml:space="preserve"> PAGEREF _Toc61356422 \h </w:instrText>
-            </w:r>
-            <w:r>
-              <w:rPr>
-                <w:webHidden/>
-              </w:rPr>
-            </w:r>
-            <w:r>
-              <w:rPr>
-                <w:webHidden/>
-              </w:rPr>
-              <w:fldChar w:fldCharType="separate"/>
-            </w:r>
-            <w:r>
-              <w:rPr>
-                <w:webHidden/>
-              </w:rPr>
-              <w:t>2</w:t>
-            </w:r>
-            <w:r>
-              <w:rPr>
-                <w:webHidden/>
-              </w:rPr>
-              <w:fldChar w:fldCharType="end"/>
-            </w:r>
-          </w:hyperlink>
-        </w:p>
-        <w:p>
-          <w:pPr>
-            <w:pStyle w:val="Verzeichnis2"/>
-            <w:rPr>
-              <w:rFonts w:asciiTheme="minorHAnsi" w:eastAsiaTheme="minorEastAsia" w:hAnsiTheme="minorHAnsi"/>
-              <w:lang w:eastAsia="de-CH"/>
-            </w:rPr>
-          </w:pPr>
-          <w:hyperlink w:anchor="_Toc61356423" w:history="1">
-            <w:r>
-              <w:rPr>
-                <w:rStyle w:val="Hyperlink"/>
-              </w:rPr>
-              <w:t>2.1</w:t>
-            </w:r>
-            <w:r>
-              <w:rPr>
-                <w:rFonts w:asciiTheme="minorHAnsi" w:eastAsiaTheme="minorEastAsia" w:hAnsiTheme="minorHAnsi"/>
-                <w:lang w:eastAsia="de-CH"/>
-              </w:rPr>
-              <w:tab/>
-            </w:r>
-            <w:r>
-              <w:rPr>
-                <w:rStyle w:val="Hyperlink"/>
-              </w:rPr>
-              <w:t>Inspiration</w:t>
-            </w:r>
-            <w:r>
-              <w:rPr>
-                <w:webHidden/>
-              </w:rPr>
-              <w:tab/>
-            </w:r>
-            <w:r>
-              <w:rPr>
-                <w:webHidden/>
-              </w:rPr>
-              <w:fldChar w:fldCharType="begin"/>
-            </w:r>
-            <w:r>
-              <w:rPr>
-                <w:webHidden/>
-              </w:rPr>
-              <w:instrText xml:space="preserve"> PAGEREF _Toc61356423 \h </w:instrText>
-            </w:r>
-            <w:r>
-              <w:rPr>
-                <w:webHidden/>
-              </w:rPr>
-            </w:r>
-            <w:r>
-              <w:rPr>
-                <w:webHidden/>
-              </w:rPr>
-              <w:fldChar w:fldCharType="separate"/>
-            </w:r>
-            <w:r>
-              <w:rPr>
-                <w:webHidden/>
-              </w:rPr>
-              <w:t>2</w:t>
-            </w:r>
-            <w:r>
-              <w:rPr>
-                <w:webHidden/>
-              </w:rPr>
-              <w:fldChar w:fldCharType="end"/>
-            </w:r>
-          </w:hyperlink>
-        </w:p>
-        <w:p>
-          <w:pPr>
-            <w:pStyle w:val="Verzeichnis2"/>
-            <w:rPr>
-              <w:rFonts w:asciiTheme="minorHAnsi" w:eastAsiaTheme="minorEastAsia" w:hAnsiTheme="minorHAnsi"/>
-              <w:lang w:eastAsia="de-CH"/>
-            </w:rPr>
-          </w:pPr>
-          <w:hyperlink w:anchor="_Toc61356424" w:history="1">
-            <w:r>
-              <w:rPr>
-                <w:rStyle w:val="Hyperlink"/>
-              </w:rPr>
-              <w:t>2.2</w:t>
-            </w:r>
-            <w:r>
-              <w:rPr>
-                <w:rFonts w:asciiTheme="minorHAnsi" w:eastAsiaTheme="minorEastAsia" w:hAnsiTheme="minorHAnsi"/>
-                <w:lang w:eastAsia="de-CH"/>
-              </w:rPr>
-              <w:tab/>
-            </w:r>
-            <w:r>
-              <w:rPr>
-                <w:rStyle w:val="Hyperlink"/>
-              </w:rPr>
-              <w:t>Tutorials</w:t>
-            </w:r>
-            <w:r>
-              <w:rPr>
-                <w:webHidden/>
-              </w:rPr>
-              <w:tab/>
-            </w:r>
-            <w:r>
-              <w:rPr>
-                <w:webHidden/>
-              </w:rPr>
-              <w:fldChar w:fldCharType="begin"/>
-            </w:r>
-            <w:r>
-              <w:rPr>
-                <w:webHidden/>
-              </w:rPr>
-              <w:instrText xml:space="preserve"> PAGEREF _Toc61356424 \h </w:instrText>
+              <w:instrText xml:space="preserve"> PAGEREF _Toc93406296 \h </w:instrText>
             </w:r>
             <w:r>
               <w:rPr>
@@ -1468,10 +1326,10 @@
             <w:rPr>
               <w:rFonts w:asciiTheme="minorHAnsi" w:eastAsiaTheme="minorEastAsia" w:hAnsiTheme="minorHAnsi"/>
               <w:b w:val="0"/>
-              <w:lang w:eastAsia="de-CH"/>
+              <w:lang w:eastAsia="zh-CN"/>
             </w:rPr>
           </w:pPr>
-          <w:hyperlink w:anchor="_Toc61356425" w:history="1">
+          <w:hyperlink w:anchor="_Toc93406297" w:history="1">
             <w:r>
               <w:rPr>
                 <w:rStyle w:val="Hyperlink"/>
@@ -1482,7 +1340,7 @@
               <w:rPr>
                 <w:rFonts w:asciiTheme="minorHAnsi" w:eastAsiaTheme="minorEastAsia" w:hAnsiTheme="minorHAnsi"/>
                 <w:b w:val="0"/>
-                <w:lang w:eastAsia="de-CH"/>
+                <w:lang w:eastAsia="zh-CN"/>
               </w:rPr>
               <w:tab/>
             </w:r>
@@ -1490,7 +1348,7 @@
               <w:rPr>
                 <w:rStyle w:val="Hyperlink"/>
               </w:rPr>
-              <w:t>Planen</w:t>
+              <w:t>Informieren</w:t>
             </w:r>
             <w:r>
               <w:rPr>
@@ -1508,7 +1366,7 @@
               <w:rPr>
                 <w:webHidden/>
               </w:rPr>
-              <w:instrText xml:space="preserve"> PAGEREF _Toc61356425 \h </w:instrText>
+              <w:instrText xml:space="preserve"> PAGEREF _Toc93406297 \h </w:instrText>
             </w:r>
             <w:r>
               <w:rPr>
@@ -1540,10 +1398,10 @@
             <w:pStyle w:val="Verzeichnis2"/>
             <w:rPr>
               <w:rFonts w:asciiTheme="minorHAnsi" w:eastAsiaTheme="minorEastAsia" w:hAnsiTheme="minorHAnsi"/>
-              <w:lang w:eastAsia="de-CH"/>
+              <w:lang w:eastAsia="zh-CN"/>
             </w:rPr>
           </w:pPr>
-          <w:hyperlink w:anchor="_Toc61356426" w:history="1">
+          <w:hyperlink w:anchor="_Toc93406298" w:history="1">
             <w:r>
               <w:rPr>
                 <w:rStyle w:val="Hyperlink"/>
@@ -1553,7 +1411,7 @@
             <w:r>
               <w:rPr>
                 <w:rFonts w:asciiTheme="minorHAnsi" w:eastAsiaTheme="minorEastAsia" w:hAnsiTheme="minorHAnsi"/>
-                <w:lang w:eastAsia="de-CH"/>
+                <w:lang w:eastAsia="zh-CN"/>
               </w:rPr>
               <w:tab/>
             </w:r>
@@ -1561,7 +1419,7 @@
               <w:rPr>
                 <w:rStyle w:val="Hyperlink"/>
               </w:rPr>
-              <w:t>Kanban</w:t>
+              <w:t>Inspiration</w:t>
             </w:r>
             <w:r>
               <w:rPr>
@@ -1579,7 +1437,7 @@
               <w:rPr>
                 <w:webHidden/>
               </w:rPr>
-              <w:instrText xml:space="preserve"> PAGEREF _Toc61356426 \h </w:instrText>
+              <w:instrText xml:space="preserve"> PAGEREF _Toc93406298 \h </w:instrText>
             </w:r>
             <w:r>
               <w:rPr>
@@ -1612,10 +1470,10 @@
             <w:rPr>
               <w:rFonts w:asciiTheme="minorHAnsi" w:eastAsiaTheme="minorEastAsia" w:hAnsiTheme="minorHAnsi"/>
               <w:b w:val="0"/>
-              <w:lang w:eastAsia="de-CH"/>
+              <w:lang w:eastAsia="zh-CN"/>
             </w:rPr>
           </w:pPr>
-          <w:hyperlink w:anchor="_Toc61356427" w:history="1">
+          <w:hyperlink w:anchor="_Toc93406299" w:history="1">
             <w:r>
               <w:rPr>
                 <w:rStyle w:val="Hyperlink"/>
@@ -1626,7 +1484,7 @@
               <w:rPr>
                 <w:rFonts w:asciiTheme="minorHAnsi" w:eastAsiaTheme="minorEastAsia" w:hAnsiTheme="minorHAnsi"/>
                 <w:b w:val="0"/>
-                <w:lang w:eastAsia="de-CH"/>
+                <w:lang w:eastAsia="zh-CN"/>
               </w:rPr>
               <w:tab/>
             </w:r>
@@ -1634,7 +1492,7 @@
               <w:rPr>
                 <w:rStyle w:val="Hyperlink"/>
               </w:rPr>
-              <w:t>Entscheiden</w:t>
+              <w:t>Planen</w:t>
             </w:r>
             <w:r>
               <w:rPr>
@@ -1652,7 +1510,7 @@
               <w:rPr>
                 <w:webHidden/>
               </w:rPr>
-              <w:instrText xml:space="preserve"> PAGEREF _Toc61356427 \h </w:instrText>
+              <w:instrText xml:space="preserve"> PAGEREF _Toc93406299 \h </w:instrText>
             </w:r>
             <w:r>
               <w:rPr>
@@ -1684,10 +1542,10 @@
             <w:pStyle w:val="Verzeichnis2"/>
             <w:rPr>
               <w:rFonts w:asciiTheme="minorHAnsi" w:eastAsiaTheme="minorEastAsia" w:hAnsiTheme="minorHAnsi"/>
-              <w:lang w:eastAsia="de-CH"/>
+              <w:lang w:eastAsia="zh-CN"/>
             </w:rPr>
           </w:pPr>
-          <w:hyperlink w:anchor="_Toc61356428" w:history="1">
+          <w:hyperlink w:anchor="_Toc93406300" w:history="1">
             <w:r>
               <w:rPr>
                 <w:rStyle w:val="Hyperlink"/>
@@ -1697,7 +1555,7 @@
             <w:r>
               <w:rPr>
                 <w:rFonts w:asciiTheme="minorHAnsi" w:eastAsiaTheme="minorEastAsia" w:hAnsiTheme="minorHAnsi"/>
-                <w:lang w:eastAsia="de-CH"/>
+                <w:lang w:eastAsia="zh-CN"/>
               </w:rPr>
               <w:tab/>
             </w:r>
@@ -1705,7 +1563,7 @@
               <w:rPr>
                 <w:rStyle w:val="Hyperlink"/>
               </w:rPr>
-              <w:t>Entscheidungsmatrix</w:t>
+              <w:t>Kanban</w:t>
             </w:r>
             <w:r>
               <w:rPr>
@@ -1723,7 +1581,7 @@
               <w:rPr>
                 <w:webHidden/>
               </w:rPr>
-              <w:instrText xml:space="preserve"> PAGEREF _Toc61356428 \h </w:instrText>
+              <w:instrText xml:space="preserve"> PAGEREF _Toc93406300 \h </w:instrText>
             </w:r>
             <w:r>
               <w:rPr>
@@ -1756,10 +1614,10 @@
             <w:rPr>
               <w:rFonts w:asciiTheme="minorHAnsi" w:eastAsiaTheme="minorEastAsia" w:hAnsiTheme="minorHAnsi"/>
               <w:b w:val="0"/>
-              <w:lang w:eastAsia="de-CH"/>
+              <w:lang w:eastAsia="zh-CN"/>
             </w:rPr>
           </w:pPr>
-          <w:hyperlink w:anchor="_Toc61356429" w:history="1">
+          <w:hyperlink w:anchor="_Toc93406301" w:history="1">
             <w:r>
               <w:rPr>
                 <w:rStyle w:val="Hyperlink"/>
@@ -1770,7 +1628,7 @@
               <w:rPr>
                 <w:rFonts w:asciiTheme="minorHAnsi" w:eastAsiaTheme="minorEastAsia" w:hAnsiTheme="minorHAnsi"/>
                 <w:b w:val="0"/>
-                <w:lang w:eastAsia="de-CH"/>
+                <w:lang w:eastAsia="zh-CN"/>
               </w:rPr>
               <w:tab/>
             </w:r>
@@ -1796,7 +1654,7 @@
               <w:rPr>
                 <w:webHidden/>
               </w:rPr>
-              <w:instrText xml:space="preserve"> PAGEREF _Toc61356429 \h </w:instrText>
+              <w:instrText xml:space="preserve"> PAGEREF _Toc93406301 \h </w:instrText>
             </w:r>
             <w:r>
               <w:rPr>
@@ -1828,10 +1686,10 @@
             <w:pStyle w:val="Verzeichnis2"/>
             <w:rPr>
               <w:rFonts w:asciiTheme="minorHAnsi" w:eastAsiaTheme="minorEastAsia" w:hAnsiTheme="minorHAnsi"/>
-              <w:lang w:eastAsia="de-CH"/>
+              <w:lang w:eastAsia="zh-CN"/>
             </w:rPr>
           </w:pPr>
-          <w:hyperlink w:anchor="_Toc61356430" w:history="1">
+          <w:hyperlink w:anchor="_Toc93406302" w:history="1">
             <w:r>
               <w:rPr>
                 <w:rStyle w:val="Hyperlink"/>
@@ -1841,7 +1699,7 @@
             <w:r>
               <w:rPr>
                 <w:rFonts w:asciiTheme="minorHAnsi" w:eastAsiaTheme="minorEastAsia" w:hAnsiTheme="minorHAnsi"/>
-                <w:lang w:eastAsia="de-CH"/>
+                <w:lang w:eastAsia="zh-CN"/>
               </w:rPr>
               <w:tab/>
             </w:r>
@@ -1849,7 +1707,7 @@
               <w:rPr>
                 <w:rStyle w:val="Hyperlink"/>
               </w:rPr>
-              <w:t>Key und Tempo definieren</w:t>
+              <w:t>ERM</w:t>
             </w:r>
             <w:r>
               <w:rPr>
@@ -1867,7 +1725,7 @@
               <w:rPr>
                 <w:webHidden/>
               </w:rPr>
-              <w:instrText xml:space="preserve"> PAGEREF _Toc61356430 \h </w:instrText>
+              <w:instrText xml:space="preserve"> PAGEREF _Toc93406302 \h </w:instrText>
             </w:r>
             <w:r>
               <w:rPr>
@@ -1899,10 +1757,10 @@
             <w:pStyle w:val="Verzeichnis2"/>
             <w:rPr>
               <w:rFonts w:asciiTheme="minorHAnsi" w:eastAsiaTheme="minorEastAsia" w:hAnsiTheme="minorHAnsi"/>
-              <w:lang w:eastAsia="de-CH"/>
+              <w:lang w:eastAsia="zh-CN"/>
             </w:rPr>
           </w:pPr>
-          <w:hyperlink w:anchor="_Toc61356431" w:history="1">
+          <w:hyperlink w:anchor="_Toc93406303" w:history="1">
             <w:r>
               <w:rPr>
                 <w:rStyle w:val="Hyperlink"/>
@@ -1912,7 +1770,7 @@
             <w:r>
               <w:rPr>
                 <w:rFonts w:asciiTheme="minorHAnsi" w:eastAsiaTheme="minorEastAsia" w:hAnsiTheme="minorHAnsi"/>
-                <w:lang w:eastAsia="de-CH"/>
+                <w:lang w:eastAsia="zh-CN"/>
               </w:rPr>
               <w:tab/>
             </w:r>
@@ -1920,7 +1778,19 @@
               <w:rPr>
                 <w:rStyle w:val="Hyperlink"/>
               </w:rPr>
-              <w:t>Chords schreiben</w:t>
+              <w:t>Testd</w:t>
+            </w:r>
+            <w:r>
+              <w:rPr>
+                <w:rStyle w:val="Hyperlink"/>
+              </w:rPr>
+              <w:t>a</w:t>
+            </w:r>
+            <w:r>
+              <w:rPr>
+                <w:rStyle w:val="Hyperlink"/>
+              </w:rPr>
+              <w:t>ten generieren</w:t>
             </w:r>
             <w:r>
               <w:rPr>
@@ -1938,7 +1808,7 @@
               <w:rPr>
                 <w:webHidden/>
               </w:rPr>
-              <w:instrText xml:space="preserve"> PAGEREF _Toc61356431 \h </w:instrText>
+              <w:instrText xml:space="preserve"> PAGEREF _Toc93406303 \h </w:instrText>
             </w:r>
             <w:r>
               <w:rPr>
@@ -1955,433 +1825,7 @@
               <w:rPr>
                 <w:webHidden/>
               </w:rPr>
-              <w:t>4</w:t>
-            </w:r>
-            <w:r>
-              <w:rPr>
-                <w:webHidden/>
-              </w:rPr>
-              <w:fldChar w:fldCharType="end"/>
-            </w:r>
-          </w:hyperlink>
-        </w:p>
-        <w:p>
-          <w:pPr>
-            <w:pStyle w:val="Verzeichnis2"/>
-            <w:rPr>
-              <w:rFonts w:asciiTheme="minorHAnsi" w:eastAsiaTheme="minorEastAsia" w:hAnsiTheme="minorHAnsi"/>
-              <w:lang w:eastAsia="de-CH"/>
-            </w:rPr>
-          </w:pPr>
-          <w:hyperlink w:anchor="_Toc61356432" w:history="1">
-            <w:r>
-              <w:rPr>
-                <w:rStyle w:val="Hyperlink"/>
-              </w:rPr>
-              <w:t>5.3</w:t>
-            </w:r>
-            <w:r>
-              <w:rPr>
-                <w:rFonts w:asciiTheme="minorHAnsi" w:eastAsiaTheme="minorEastAsia" w:hAnsiTheme="minorHAnsi"/>
-                <w:lang w:eastAsia="de-CH"/>
-              </w:rPr>
-              <w:tab/>
-            </w:r>
-            <w:r>
-              <w:rPr>
-                <w:rStyle w:val="Hyperlink"/>
-              </w:rPr>
-              <w:t>Melodie schreiben</w:t>
-            </w:r>
-            <w:r>
-              <w:rPr>
-                <w:webHidden/>
-              </w:rPr>
-              <w:tab/>
-            </w:r>
-            <w:r>
-              <w:rPr>
-                <w:webHidden/>
-              </w:rPr>
-              <w:fldChar w:fldCharType="begin"/>
-            </w:r>
-            <w:r>
-              <w:rPr>
-                <w:webHidden/>
-              </w:rPr>
-              <w:instrText xml:space="preserve"> PAGEREF _Toc61356432 \h </w:instrText>
-            </w:r>
-            <w:r>
-              <w:rPr>
-                <w:webHidden/>
-              </w:rPr>
-            </w:r>
-            <w:r>
-              <w:rPr>
-                <w:webHidden/>
-              </w:rPr>
-              <w:fldChar w:fldCharType="separate"/>
-            </w:r>
-            <w:r>
-              <w:rPr>
-                <w:webHidden/>
-              </w:rPr>
-              <w:t>4</w:t>
-            </w:r>
-            <w:r>
-              <w:rPr>
-                <w:webHidden/>
-              </w:rPr>
-              <w:fldChar w:fldCharType="end"/>
-            </w:r>
-          </w:hyperlink>
-        </w:p>
-        <w:p>
-          <w:pPr>
-            <w:pStyle w:val="Verzeichnis2"/>
-            <w:rPr>
-              <w:rFonts w:asciiTheme="minorHAnsi" w:eastAsiaTheme="minorEastAsia" w:hAnsiTheme="minorHAnsi"/>
-              <w:lang w:eastAsia="de-CH"/>
-            </w:rPr>
-          </w:pPr>
-          <w:hyperlink w:anchor="_Toc61356433" w:history="1">
-            <w:r>
-              <w:rPr>
-                <w:rStyle w:val="Hyperlink"/>
-              </w:rPr>
-              <w:t>5.4</w:t>
-            </w:r>
-            <w:r>
-              <w:rPr>
-                <w:rFonts w:asciiTheme="minorHAnsi" w:eastAsiaTheme="minorEastAsia" w:hAnsiTheme="minorHAnsi"/>
-                <w:lang w:eastAsia="de-CH"/>
-              </w:rPr>
-              <w:tab/>
-            </w:r>
-            <w:r>
-              <w:rPr>
-                <w:rStyle w:val="Hyperlink"/>
-              </w:rPr>
-              <w:t>Drums programmieren</w:t>
-            </w:r>
-            <w:r>
-              <w:rPr>
-                <w:webHidden/>
-              </w:rPr>
-              <w:tab/>
-            </w:r>
-            <w:r>
-              <w:rPr>
-                <w:webHidden/>
-              </w:rPr>
-              <w:fldChar w:fldCharType="begin"/>
-            </w:r>
-            <w:r>
-              <w:rPr>
-                <w:webHidden/>
-              </w:rPr>
-              <w:instrText xml:space="preserve"> PAGEREF _Toc61356433 \h </w:instrText>
-            </w:r>
-            <w:r>
-              <w:rPr>
-                <w:webHidden/>
-              </w:rPr>
-            </w:r>
-            <w:r>
-              <w:rPr>
-                <w:webHidden/>
-              </w:rPr>
-              <w:fldChar w:fldCharType="separate"/>
-            </w:r>
-            <w:r>
-              <w:rPr>
-                <w:webHidden/>
-              </w:rPr>
               <w:t>5</w:t>
-            </w:r>
-            <w:r>
-              <w:rPr>
-                <w:webHidden/>
-              </w:rPr>
-              <w:fldChar w:fldCharType="end"/>
-            </w:r>
-          </w:hyperlink>
-        </w:p>
-        <w:p>
-          <w:pPr>
-            <w:pStyle w:val="Verzeichnis2"/>
-            <w:rPr>
-              <w:rFonts w:asciiTheme="minorHAnsi" w:eastAsiaTheme="minorEastAsia" w:hAnsiTheme="minorHAnsi"/>
-              <w:lang w:eastAsia="de-CH"/>
-            </w:rPr>
-          </w:pPr>
-          <w:hyperlink w:anchor="_Toc61356434" w:history="1">
-            <w:r>
-              <w:rPr>
-                <w:rStyle w:val="Hyperlink"/>
-              </w:rPr>
-              <w:t>5.5</w:t>
-            </w:r>
-            <w:r>
-              <w:rPr>
-                <w:rFonts w:asciiTheme="minorHAnsi" w:eastAsiaTheme="minorEastAsia" w:hAnsiTheme="minorHAnsi"/>
-                <w:lang w:eastAsia="de-CH"/>
-              </w:rPr>
-              <w:tab/>
-            </w:r>
-            <w:r>
-              <w:rPr>
-                <w:rStyle w:val="Hyperlink"/>
-              </w:rPr>
-              <w:t>Samples suchen und einbauen</w:t>
-            </w:r>
-            <w:r>
-              <w:rPr>
-                <w:webHidden/>
-              </w:rPr>
-              <w:tab/>
-            </w:r>
-            <w:r>
-              <w:rPr>
-                <w:webHidden/>
-              </w:rPr>
-              <w:fldChar w:fldCharType="begin"/>
-            </w:r>
-            <w:r>
-              <w:rPr>
-                <w:webHidden/>
-              </w:rPr>
-              <w:instrText xml:space="preserve"> PAGEREF _Toc61356434 \h </w:instrText>
-            </w:r>
-            <w:r>
-              <w:rPr>
-                <w:webHidden/>
-              </w:rPr>
-            </w:r>
-            <w:r>
-              <w:rPr>
-                <w:webHidden/>
-              </w:rPr>
-              <w:fldChar w:fldCharType="separate"/>
-            </w:r>
-            <w:r>
-              <w:rPr>
-                <w:webHidden/>
-              </w:rPr>
-              <w:t>6</w:t>
-            </w:r>
-            <w:r>
-              <w:rPr>
-                <w:webHidden/>
-              </w:rPr>
-              <w:fldChar w:fldCharType="end"/>
-            </w:r>
-          </w:hyperlink>
-        </w:p>
-        <w:p>
-          <w:pPr>
-            <w:pStyle w:val="Verzeichnis2"/>
-            <w:rPr>
-              <w:rFonts w:asciiTheme="minorHAnsi" w:eastAsiaTheme="minorEastAsia" w:hAnsiTheme="minorHAnsi"/>
-              <w:lang w:eastAsia="de-CH"/>
-            </w:rPr>
-          </w:pPr>
-          <w:hyperlink w:anchor="_Toc61356435" w:history="1">
-            <w:r>
-              <w:rPr>
-                <w:rStyle w:val="Hyperlink"/>
-              </w:rPr>
-              <w:t>5.6</w:t>
-            </w:r>
-            <w:r>
-              <w:rPr>
-                <w:rFonts w:asciiTheme="minorHAnsi" w:eastAsiaTheme="minorEastAsia" w:hAnsiTheme="minorHAnsi"/>
-                <w:lang w:eastAsia="de-CH"/>
-              </w:rPr>
-              <w:tab/>
-            </w:r>
-            <w:r>
-              <w:rPr>
-                <w:rStyle w:val="Hyperlink"/>
-              </w:rPr>
-              <w:t>Bassline schreiben</w:t>
-            </w:r>
-            <w:r>
-              <w:rPr>
-                <w:webHidden/>
-              </w:rPr>
-              <w:tab/>
-            </w:r>
-            <w:r>
-              <w:rPr>
-                <w:webHidden/>
-              </w:rPr>
-              <w:fldChar w:fldCharType="begin"/>
-            </w:r>
-            <w:r>
-              <w:rPr>
-                <w:webHidden/>
-              </w:rPr>
-              <w:instrText xml:space="preserve"> PAGEREF _Toc61356435 \h </w:instrText>
-            </w:r>
-            <w:r>
-              <w:rPr>
-                <w:webHidden/>
-              </w:rPr>
-            </w:r>
-            <w:r>
-              <w:rPr>
-                <w:webHidden/>
-              </w:rPr>
-              <w:fldChar w:fldCharType="separate"/>
-            </w:r>
-            <w:r>
-              <w:rPr>
-                <w:webHidden/>
-              </w:rPr>
-              <w:t>6</w:t>
-            </w:r>
-            <w:r>
-              <w:rPr>
-                <w:webHidden/>
-              </w:rPr>
-              <w:fldChar w:fldCharType="end"/>
-            </w:r>
-          </w:hyperlink>
-        </w:p>
-        <w:p>
-          <w:pPr>
-            <w:pStyle w:val="Verzeichnis2"/>
-            <w:rPr>
-              <w:rFonts w:asciiTheme="minorHAnsi" w:eastAsiaTheme="minorEastAsia" w:hAnsiTheme="minorHAnsi"/>
-              <w:lang w:eastAsia="de-CH"/>
-            </w:rPr>
-          </w:pPr>
-          <w:hyperlink w:anchor="_Toc61356436" w:history="1">
-            <w:r>
-              <w:rPr>
-                <w:rStyle w:val="Hyperlink"/>
-              </w:rPr>
-              <w:t>5.7</w:t>
-            </w:r>
-            <w:r>
-              <w:rPr>
-                <w:rFonts w:asciiTheme="minorHAnsi" w:eastAsiaTheme="minorEastAsia" w:hAnsiTheme="minorHAnsi"/>
-                <w:lang w:eastAsia="de-CH"/>
-              </w:rPr>
-              <w:tab/>
-            </w:r>
-            <w:r>
-              <w:rPr>
-                <w:rStyle w:val="Hyperlink"/>
-              </w:rPr>
-              <w:t>Arrangement erstellen</w:t>
-            </w:r>
-            <w:r>
-              <w:rPr>
-                <w:webHidden/>
-              </w:rPr>
-              <w:tab/>
-            </w:r>
-            <w:r>
-              <w:rPr>
-                <w:webHidden/>
-              </w:rPr>
-              <w:fldChar w:fldCharType="begin"/>
-            </w:r>
-            <w:r>
-              <w:rPr>
-                <w:webHidden/>
-              </w:rPr>
-              <w:instrText xml:space="preserve"> PAGEREF _Toc61356436 \h </w:instrText>
-            </w:r>
-            <w:r>
-              <w:rPr>
-                <w:webHidden/>
-              </w:rPr>
-            </w:r>
-            <w:r>
-              <w:rPr>
-                <w:webHidden/>
-              </w:rPr>
-              <w:fldChar w:fldCharType="separate"/>
-            </w:r>
-            <w:r>
-              <w:rPr>
-                <w:webHidden/>
-              </w:rPr>
-              <w:t>6</w:t>
-            </w:r>
-            <w:r>
-              <w:rPr>
-                <w:webHidden/>
-              </w:rPr>
-              <w:fldChar w:fldCharType="end"/>
-            </w:r>
-          </w:hyperlink>
-        </w:p>
-        <w:p>
-          <w:pPr>
-            <w:pStyle w:val="Verzeichnis2"/>
-            <w:rPr>
-              <w:rFonts w:asciiTheme="minorHAnsi" w:eastAsiaTheme="minorEastAsia" w:hAnsiTheme="minorHAnsi"/>
-              <w:lang w:eastAsia="de-CH"/>
-            </w:rPr>
-          </w:pPr>
-          <w:hyperlink w:anchor="_Toc61356437" w:history="1">
-            <w:r>
-              <w:rPr>
-                <w:rStyle w:val="Hyperlink"/>
-              </w:rPr>
-              <w:t>5.8</w:t>
-            </w:r>
-            <w:r>
-              <w:rPr>
-                <w:rFonts w:asciiTheme="minorHAnsi" w:eastAsiaTheme="minorEastAsia" w:hAnsiTheme="minorHAnsi"/>
-                <w:lang w:eastAsia="de-CH"/>
-              </w:rPr>
-              <w:tab/>
-            </w:r>
-            <w:r>
-              <w:rPr>
-                <w:rStyle w:val="Hyperlink"/>
-              </w:rPr>
-              <w:t>Mix und Mastering erstellen</w:t>
-            </w:r>
-            <w:r>
-              <w:rPr>
-                <w:webHidden/>
-              </w:rPr>
-              <w:tab/>
-            </w:r>
-            <w:r>
-              <w:rPr>
-                <w:webHidden/>
-              </w:rPr>
-              <w:fldChar w:fldCharType="begin"/>
-            </w:r>
-            <w:r>
-              <w:rPr>
-                <w:webHidden/>
-              </w:rPr>
-              <w:instrText xml:space="preserve"> PAGEREF _Toc61356437 \h </w:instrText>
-            </w:r>
-            <w:r>
-              <w:rPr>
-                <w:webHidden/>
-              </w:rPr>
-            </w:r>
-            <w:r>
-              <w:rPr>
-                <w:webHidden/>
-              </w:rPr>
-              <w:fldChar w:fldCharType="separate"/>
-            </w:r>
-            <w:r>
-              <w:rPr>
-                <w:webHidden/>
-              </w:rPr>
-              <w:t>6</w:t>
             </w:r>
             <w:r>
               <w:rPr>
@@ -2397,10 +1841,10 @@
             <w:rPr>
               <w:rFonts w:asciiTheme="minorHAnsi" w:eastAsiaTheme="minorEastAsia" w:hAnsiTheme="minorHAnsi"/>
               <w:b w:val="0"/>
-              <w:lang w:eastAsia="de-CH"/>
+              <w:lang w:eastAsia="zh-CN"/>
             </w:rPr>
           </w:pPr>
-          <w:hyperlink w:anchor="_Toc61356438" w:history="1">
+          <w:hyperlink w:anchor="_Toc93406304" w:history="1">
             <w:r>
               <w:rPr>
                 <w:rStyle w:val="Hyperlink"/>
@@ -2411,7 +1855,7 @@
               <w:rPr>
                 <w:rFonts w:asciiTheme="minorHAnsi" w:eastAsiaTheme="minorEastAsia" w:hAnsiTheme="minorHAnsi"/>
                 <w:b w:val="0"/>
-                <w:lang w:eastAsia="de-CH"/>
+                <w:lang w:eastAsia="zh-CN"/>
               </w:rPr>
               <w:tab/>
             </w:r>
@@ -2437,7 +1881,7 @@
               <w:rPr>
                 <w:webHidden/>
               </w:rPr>
-              <w:instrText xml:space="preserve"> PAGEREF _Toc61356438 \h </w:instrText>
+              <w:instrText xml:space="preserve"> PAGEREF _Toc93406304 \h </w:instrText>
             </w:r>
             <w:r>
               <w:rPr>
@@ -2454,7 +1898,7 @@
               <w:rPr>
                 <w:webHidden/>
               </w:rPr>
-              <w:t>8</w:t>
+              <w:t>6</w:t>
             </w:r>
             <w:r>
               <w:rPr>
@@ -2469,10 +1913,10 @@
             <w:pStyle w:val="Verzeichnis2"/>
             <w:rPr>
               <w:rFonts w:asciiTheme="minorHAnsi" w:eastAsiaTheme="minorEastAsia" w:hAnsiTheme="minorHAnsi"/>
-              <w:lang w:eastAsia="de-CH"/>
+              <w:lang w:eastAsia="zh-CN"/>
             </w:rPr>
           </w:pPr>
-          <w:hyperlink w:anchor="_Toc61356439" w:history="1">
+          <w:hyperlink w:anchor="_Toc93406305" w:history="1">
             <w:r>
               <w:rPr>
                 <w:rStyle w:val="Hyperlink"/>
@@ -2482,7 +1926,7 @@
             <w:r>
               <w:rPr>
                 <w:rFonts w:asciiTheme="minorHAnsi" w:eastAsiaTheme="minorEastAsia" w:hAnsiTheme="minorHAnsi"/>
-                <w:lang w:eastAsia="de-CH"/>
+                <w:lang w:eastAsia="zh-CN"/>
               </w:rPr>
               <w:tab/>
             </w:r>
@@ -2490,7 +1934,7 @@
               <w:rPr>
                 <w:rStyle w:val="Hyperlink"/>
               </w:rPr>
-              <w:t>Kontrollmatrix</w:t>
+              <w:t>Testprotokoll</w:t>
             </w:r>
             <w:r>
               <w:rPr>
@@ -2508,7 +1952,7 @@
               <w:rPr>
                 <w:webHidden/>
               </w:rPr>
-              <w:instrText xml:space="preserve"> PAGEREF _Toc61356439 \h </w:instrText>
+              <w:instrText xml:space="preserve"> PAGEREF _Toc93406305 \h </w:instrText>
             </w:r>
             <w:r>
               <w:rPr>
@@ -2525,78 +1969,7 @@
               <w:rPr>
                 <w:webHidden/>
               </w:rPr>
-              <w:t>8</w:t>
-            </w:r>
-            <w:r>
-              <w:rPr>
-                <w:webHidden/>
-              </w:rPr>
-              <w:fldChar w:fldCharType="end"/>
-            </w:r>
-          </w:hyperlink>
-        </w:p>
-        <w:p>
-          <w:pPr>
-            <w:pStyle w:val="Verzeichnis2"/>
-            <w:rPr>
-              <w:rFonts w:asciiTheme="minorHAnsi" w:eastAsiaTheme="minorEastAsia" w:hAnsiTheme="minorHAnsi"/>
-              <w:lang w:eastAsia="de-CH"/>
-            </w:rPr>
-          </w:pPr>
-          <w:hyperlink w:anchor="_Toc61356440" w:history="1">
-            <w:r>
-              <w:rPr>
-                <w:rStyle w:val="Hyperlink"/>
-              </w:rPr>
-              <w:t>6.2</w:t>
-            </w:r>
-            <w:r>
-              <w:rPr>
-                <w:rFonts w:asciiTheme="minorHAnsi" w:eastAsiaTheme="minorEastAsia" w:hAnsiTheme="minorHAnsi"/>
-                <w:lang w:eastAsia="de-CH"/>
-              </w:rPr>
-              <w:tab/>
-            </w:r>
-            <w:r>
-              <w:rPr>
-                <w:rStyle w:val="Hyperlink"/>
-              </w:rPr>
-              <w:t>Resultat</w:t>
-            </w:r>
-            <w:r>
-              <w:rPr>
-                <w:webHidden/>
-              </w:rPr>
-              <w:tab/>
-            </w:r>
-            <w:r>
-              <w:rPr>
-                <w:webHidden/>
-              </w:rPr>
-              <w:fldChar w:fldCharType="begin"/>
-            </w:r>
-            <w:r>
-              <w:rPr>
-                <w:webHidden/>
-              </w:rPr>
-              <w:instrText xml:space="preserve"> PAGEREF _Toc61356440 \h </w:instrText>
-            </w:r>
-            <w:r>
-              <w:rPr>
-                <w:webHidden/>
-              </w:rPr>
-            </w:r>
-            <w:r>
-              <w:rPr>
-                <w:webHidden/>
-              </w:rPr>
-              <w:fldChar w:fldCharType="separate"/>
-            </w:r>
-            <w:r>
-              <w:rPr>
-                <w:webHidden/>
-              </w:rPr>
-              <w:t>8</w:t>
+              <w:t>6</w:t>
             </w:r>
             <w:r>
               <w:rPr>
@@ -2612,10 +1985,10 @@
             <w:rPr>
               <w:rFonts w:asciiTheme="minorHAnsi" w:eastAsiaTheme="minorEastAsia" w:hAnsiTheme="minorHAnsi"/>
               <w:b w:val="0"/>
-              <w:lang w:eastAsia="de-CH"/>
+              <w:lang w:eastAsia="zh-CN"/>
             </w:rPr>
           </w:pPr>
-          <w:hyperlink w:anchor="_Toc61356441" w:history="1">
+          <w:hyperlink w:anchor="_Toc93406306" w:history="1">
             <w:r>
               <w:rPr>
                 <w:rStyle w:val="Hyperlink"/>
@@ -2626,7 +1999,7 @@
               <w:rPr>
                 <w:rFonts w:asciiTheme="minorHAnsi" w:eastAsiaTheme="minorEastAsia" w:hAnsiTheme="minorHAnsi"/>
                 <w:b w:val="0"/>
-                <w:lang w:eastAsia="de-CH"/>
+                <w:lang w:eastAsia="zh-CN"/>
               </w:rPr>
               <w:tab/>
             </w:r>
@@ -2652,7 +2025,7 @@
               <w:rPr>
                 <w:webHidden/>
               </w:rPr>
-              <w:instrText xml:space="preserve"> PAGEREF _Toc61356441 \h </w:instrText>
+              <w:instrText xml:space="preserve"> PAGEREF _Toc93406306 \h </w:instrText>
             </w:r>
             <w:r>
               <w:rPr>
@@ -2669,7 +2042,7 @@
               <w:rPr>
                 <w:webHidden/>
               </w:rPr>
-              <w:t>8</w:t>
+              <w:t>7</w:t>
             </w:r>
             <w:r>
               <w:rPr>
@@ -2684,10 +2057,10 @@
             <w:pStyle w:val="Verzeichnis2"/>
             <w:rPr>
               <w:rFonts w:asciiTheme="minorHAnsi" w:eastAsiaTheme="minorEastAsia" w:hAnsiTheme="minorHAnsi"/>
-              <w:lang w:eastAsia="de-CH"/>
+              <w:lang w:eastAsia="zh-CN"/>
             </w:rPr>
           </w:pPr>
-          <w:hyperlink w:anchor="_Toc61356442" w:history="1">
+          <w:hyperlink w:anchor="_Toc93406307" w:history="1">
             <w:r>
               <w:rPr>
                 <w:rStyle w:val="Hyperlink"/>
@@ -2697,7 +2070,7 @@
             <w:r>
               <w:rPr>
                 <w:rFonts w:asciiTheme="minorHAnsi" w:eastAsiaTheme="minorEastAsia" w:hAnsiTheme="minorHAnsi"/>
-                <w:lang w:eastAsia="de-CH"/>
+                <w:lang w:eastAsia="zh-CN"/>
               </w:rPr>
               <w:tab/>
             </w:r>
@@ -2723,7 +2096,7 @@
               <w:rPr>
                 <w:webHidden/>
               </w:rPr>
-              <w:instrText xml:space="preserve"> PAGEREF _Toc61356442 \h </w:instrText>
+              <w:instrText xml:space="preserve"> PAGEREF _Toc93406307 \h </w:instrText>
             </w:r>
             <w:r>
               <w:rPr>
@@ -2740,7 +2113,7 @@
               <w:rPr>
                 <w:webHidden/>
               </w:rPr>
-              <w:t>8</w:t>
+              <w:t>7</w:t>
             </w:r>
             <w:r>
               <w:rPr>
@@ -2785,11 +2158,12 @@
       </w:pPr>
       <w:bookmarkStart w:id="1" w:name="_Toc61356272"/>
       <w:bookmarkStart w:id="2" w:name="_Toc61356290"/>
-      <w:bookmarkStart w:id="3" w:name="_Toc61356422"/>
+      <w:bookmarkStart w:id="3" w:name="_Toc93406295"/>
       <w:r>
         <w:lastRenderedPageBreak/>
         <w:t>Problembeschreibung</w:t>
       </w:r>
+      <w:bookmarkEnd w:id="3"/>
     </w:p>
     <w:p>
       <w:pPr>
@@ -2828,9 +2202,11 @@
       <w:pPr>
         <w:pStyle w:val="berschrift1"/>
       </w:pPr>
+      <w:bookmarkStart w:id="4" w:name="_Toc93406296"/>
       <w:r>
         <w:t>Anforderungsanalyse</w:t>
       </w:r>
+      <w:bookmarkEnd w:id="4"/>
     </w:p>
     <w:p>
       <w:r>
@@ -2924,12 +2300,13 @@
       <w:pPr>
         <w:pStyle w:val="berschrift1"/>
       </w:pPr>
+      <w:bookmarkStart w:id="5" w:name="_Toc93406297"/>
       <w:r>
         <w:t>Informieren</w:t>
       </w:r>
       <w:bookmarkEnd w:id="1"/>
       <w:bookmarkEnd w:id="2"/>
-      <w:bookmarkEnd w:id="3"/>
+      <w:bookmarkEnd w:id="5"/>
     </w:p>
     <w:p>
       <w:pPr>
@@ -2942,13 +2319,13 @@
         </w:tabs>
         <w:spacing w:before="0" w:after="120" w:line="240" w:lineRule="auto"/>
       </w:pPr>
-      <w:bookmarkStart w:id="4" w:name="_Toc61356291"/>
-      <w:bookmarkStart w:id="5" w:name="_Toc61356423"/>
+      <w:bookmarkStart w:id="6" w:name="_Toc61356291"/>
+      <w:bookmarkStart w:id="7" w:name="_Toc93406298"/>
       <w:r>
         <w:t>Inspiration</w:t>
       </w:r>
-      <w:bookmarkEnd w:id="4"/>
-      <w:bookmarkEnd w:id="5"/>
+      <w:bookmarkEnd w:id="6"/>
+      <w:bookmarkEnd w:id="7"/>
     </w:p>
     <w:p>
       <w:r>
@@ -3038,16 +2415,16 @@
       <w:pPr>
         <w:pStyle w:val="berschrift1"/>
       </w:pPr>
-      <w:bookmarkStart w:id="6" w:name="_Toc61356273"/>
-      <w:bookmarkStart w:id="7" w:name="_Toc61356293"/>
-      <w:bookmarkStart w:id="8" w:name="_Toc61356425"/>
+      <w:bookmarkStart w:id="8" w:name="_Toc61356273"/>
+      <w:bookmarkStart w:id="9" w:name="_Toc61356293"/>
+      <w:bookmarkStart w:id="10" w:name="_Toc93406299"/>
       <w:r>
         <w:lastRenderedPageBreak/>
         <w:t>Planen</w:t>
       </w:r>
-      <w:bookmarkEnd w:id="6"/>
-      <w:bookmarkEnd w:id="7"/>
       <w:bookmarkEnd w:id="8"/>
+      <w:bookmarkEnd w:id="9"/>
+      <w:bookmarkEnd w:id="10"/>
     </w:p>
     <w:p>
       <w:pPr>
@@ -3060,13 +2437,13 @@
         </w:tabs>
         <w:spacing w:before="0" w:after="120" w:line="240" w:lineRule="auto"/>
       </w:pPr>
-      <w:bookmarkStart w:id="9" w:name="_Toc61356294"/>
-      <w:bookmarkStart w:id="10" w:name="_Toc61356426"/>
+      <w:bookmarkStart w:id="11" w:name="_Toc61356294"/>
+      <w:bookmarkStart w:id="12" w:name="_Toc93406300"/>
       <w:r>
         <w:t>Kanban</w:t>
       </w:r>
-      <w:bookmarkEnd w:id="9"/>
-      <w:bookmarkEnd w:id="10"/>
+      <w:bookmarkEnd w:id="11"/>
+      <w:bookmarkEnd w:id="12"/>
     </w:p>
     <w:p>
       <w:r>
@@ -3087,6 +2464,9 @@
     <w:p/>
     <w:p>
       <w:r>
+        <w:rPr>
+          <w:noProof/>
+        </w:rPr>
         <w:drawing>
           <wp:inline distT="0" distB="0" distL="0" distR="0" wp14:anchorId="194746C3" wp14:editId="77CB5868">
             <wp:extent cx="6120130" cy="4087495"/>
@@ -3132,10 +2512,18 @@
         <w:t>Dienstagnachmittag</w:t>
       </w:r>
       <w:r>
-        <w:t xml:space="preserve"> das Kanban zu öffnen und unsere Aufgaben für das entsprechende Datum entgegenzunehmen </w:t>
+        <w:t xml:space="preserve"> das Kanban zu öffnen und unsere Aufgaben für das entsprechende Datum </w:t>
+      </w:r>
+      <w:proofErr w:type="gramStart"/>
+      <w:r>
+        <w:t xml:space="preserve">entgegenzunehmen </w:t>
       </w:r>
       <w:r>
-        <w:t xml:space="preserve"> bzw. am Schluss abzuschliessen.</w:t>
+        <w:t xml:space="preserve"> bzw.</w:t>
+      </w:r>
+      <w:proofErr w:type="gramEnd"/>
+      <w:r>
+        <w:t xml:space="preserve"> am Schluss abzuschliessen.</w:t>
       </w:r>
     </w:p>
     <w:p>
@@ -3150,16 +2538,16 @@
       <w:pPr>
         <w:pStyle w:val="berschrift1"/>
       </w:pPr>
-      <w:bookmarkStart w:id="11" w:name="_Toc61356275"/>
-      <w:bookmarkStart w:id="12" w:name="_Toc61356297"/>
-      <w:bookmarkStart w:id="13" w:name="_Toc61356429"/>
+      <w:bookmarkStart w:id="13" w:name="_Toc61356275"/>
+      <w:bookmarkStart w:id="14" w:name="_Toc61356297"/>
+      <w:bookmarkStart w:id="15" w:name="_Toc93406301"/>
       <w:r>
         <w:lastRenderedPageBreak/>
         <w:t>Realisieren</w:t>
       </w:r>
-      <w:bookmarkEnd w:id="11"/>
-      <w:bookmarkEnd w:id="12"/>
       <w:bookmarkEnd w:id="13"/>
+      <w:bookmarkEnd w:id="14"/>
+      <w:bookmarkEnd w:id="15"/>
     </w:p>
     <w:p>
       <w:pPr>
@@ -3172,12 +2560,17 @@
         </w:tabs>
         <w:spacing w:before="0" w:after="120" w:line="240" w:lineRule="auto"/>
       </w:pPr>
+      <w:bookmarkStart w:id="16" w:name="_Toc93406302"/>
       <w:r>
         <w:t>ERM</w:t>
       </w:r>
+      <w:bookmarkEnd w:id="16"/>
     </w:p>
     <w:p>
       <w:r>
+        <w:rPr>
+          <w:noProof/>
+        </w:rPr>
         <w:drawing>
           <wp:inline distT="0" distB="0" distL="0" distR="0" wp14:anchorId="0B881C23" wp14:editId="6FC7EB4B">
             <wp:extent cx="5301844" cy="4352925"/>
@@ -3242,7 +2635,19 @@
       </w:r>
       <w:proofErr w:type="spellEnd"/>
       <w:r>
-        <w:t xml:space="preserve">» festgehalten. Die Tabelle «Person» haben wir so weit wie gewünscht Normalisiert. Ihr Adressen sind ausgelagert und auch Rollen wird als Fremdschlüssel gesetzt. In der Tabelle Zutaten wird kommt eine Person ebenfalls als Fremdschlüssel vor, nämlich der Lieferant.  </w:t>
+        <w:t xml:space="preserve">» festgehalten. Die Tabelle «Person» haben wir so weit wie gewünscht </w:t>
+      </w:r>
+      <w:r>
+        <w:t>normalisiert</w:t>
+      </w:r>
+      <w:r>
+        <w:t xml:space="preserve">. </w:t>
+      </w:r>
+      <w:r>
+        <w:t>Ihre Adressen</w:t>
+      </w:r>
+      <w:r>
+        <w:t xml:space="preserve"> sind ausgelagert und auch Rollen wird als Fremdschlüssel gesetzt. In der Tabelle Zutaten wird kommt eine Person ebenfalls als Fremdschlüssel vor, nämlich der Lieferant.  </w:t>
       </w:r>
     </w:p>
     <w:p>
@@ -3274,6 +2679,16 @@
         <w:t>» Beziehung lassen sich dank Rollenzuteilung abbilden.</w:t>
       </w:r>
     </w:p>
+    <w:p/>
+    <w:p/>
+    <w:p/>
+    <w:p/>
+    <w:p/>
+    <w:p/>
+    <w:p/>
+    <w:p/>
+    <w:p/>
+    <w:p/>
     <w:p>
       <w:pPr>
         <w:pStyle w:val="berschrift2"/>
@@ -3285,10 +2700,170 @@
         </w:tabs>
         <w:spacing w:before="0" w:after="120" w:line="240" w:lineRule="auto"/>
       </w:pPr>
+      <w:bookmarkStart w:id="17" w:name="_Toc93406303"/>
       <w:r>
+        <w:lastRenderedPageBreak/>
         <w:t>Testdaten generieren</w:t>
       </w:r>
+      <w:bookmarkEnd w:id="17"/>
     </w:p>
+    <w:p/>
+    <w:p>
+      <w:r>
+        <w:t xml:space="preserve">Mit Hilfe von </w:t>
+      </w:r>
+      <w:proofErr w:type="spellStart"/>
+      <w:r>
+        <w:t>Mockaroo</w:t>
+      </w:r>
+      <w:proofErr w:type="spellEnd"/>
+      <w:r>
+        <w:t xml:space="preserve"> konnte Beispieldaten generiert werden, indem man das SQL-Schema importiert. Was für Daten rein kommt, darf man beliebig wählen. </w:t>
+      </w:r>
+      <w:proofErr w:type="spellStart"/>
+      <w:r>
+        <w:t>Mockaroo</w:t>
+      </w:r>
+      <w:proofErr w:type="spellEnd"/>
+      <w:r>
+        <w:t xml:space="preserve"> bietet eine grosse Auswahl an Datentypen.</w:t>
+      </w:r>
+    </w:p>
+    <w:p>
+      <w:r>
+        <w:drawing>
+          <wp:inline distT="0" distB="0" distL="0" distR="0" wp14:anchorId="28637246" wp14:editId="0A23A6BF">
+            <wp:extent cx="5760720" cy="2341245"/>
+            <wp:effectExtent l="0" t="0" r="0" b="1905"/>
+            <wp:docPr id="3" name="Grafik 3" descr="Ein Bild, das Text, schwarz, Screenshot, Gedenktafel enthält.&#10;&#10;Automatisch generierte Beschreibung"/>
+            <wp:cNvGraphicFramePr>
+              <a:graphicFrameLocks xmlns:a="http://schemas.openxmlformats.org/drawingml/2006/main" noChangeAspect="1"/>
+            </wp:cNvGraphicFramePr>
+            <a:graphic xmlns:a="http://schemas.openxmlformats.org/drawingml/2006/main">
+              <a:graphicData uri="http://schemas.openxmlformats.org/drawingml/2006/picture">
+                <pic:pic xmlns:pic="http://schemas.openxmlformats.org/drawingml/2006/picture">
+                  <pic:nvPicPr>
+                    <pic:cNvPr id="1" name="Grafik 1" descr="Ein Bild, das Text, schwarz, Screenshot, Gedenktafel enthält.&#10;&#10;Automatisch generierte Beschreibung"/>
+                    <pic:cNvPicPr/>
+                  </pic:nvPicPr>
+                  <pic:blipFill>
+                    <a:blip r:embed="rId17"/>
+                    <a:stretch>
+                      <a:fillRect/>
+                    </a:stretch>
+                  </pic:blipFill>
+                  <pic:spPr>
+                    <a:xfrm>
+                      <a:off x="0" y="0"/>
+                      <a:ext cx="5760720" cy="2341245"/>
+                    </a:xfrm>
+                    <a:prstGeom prst="rect">
+                      <a:avLst/>
+                    </a:prstGeom>
+                  </pic:spPr>
+                </pic:pic>
+              </a:graphicData>
+            </a:graphic>
+          </wp:inline>
+        </w:drawing>
+      </w:r>
+      <w:r>
+        <w:t>Im Anschluss werden SQL Skripts generiert, die man verwenden kann, um daten einzufügen.</w:t>
+      </w:r>
+    </w:p>
+    <w:p>
+      <w:r>
+        <w:drawing>
+          <wp:inline distT="0" distB="0" distL="0" distR="0" wp14:anchorId="14C0B386" wp14:editId="3FB3CFC1">
+            <wp:extent cx="5629316" cy="1143008"/>
+            <wp:effectExtent l="0" t="0" r="9525" b="0"/>
+            <wp:docPr id="2" name="Grafik 2" descr="Ein Bild, das Text, Anzeigetafel enthält.&#10;&#10;Automatisch generierte Beschreibung"/>
+            <wp:cNvGraphicFramePr>
+              <a:graphicFrameLocks xmlns:a="http://schemas.openxmlformats.org/drawingml/2006/main" noChangeAspect="1"/>
+            </wp:cNvGraphicFramePr>
+            <a:graphic xmlns:a="http://schemas.openxmlformats.org/drawingml/2006/main">
+              <a:graphicData uri="http://schemas.openxmlformats.org/drawingml/2006/picture">
+                <pic:pic xmlns:pic="http://schemas.openxmlformats.org/drawingml/2006/picture">
+                  <pic:nvPicPr>
+                    <pic:cNvPr id="2" name="Grafik 2" descr="Ein Bild, das Text, Anzeigetafel enthält.&#10;&#10;Automatisch generierte Beschreibung"/>
+                    <pic:cNvPicPr/>
+                  </pic:nvPicPr>
+                  <pic:blipFill>
+                    <a:blip r:embed="rId18"/>
+                    <a:stretch>
+                      <a:fillRect/>
+                    </a:stretch>
+                  </pic:blipFill>
+                  <pic:spPr>
+                    <a:xfrm>
+                      <a:off x="0" y="0"/>
+                      <a:ext cx="5629316" cy="1143008"/>
+                    </a:xfrm>
+                    <a:prstGeom prst="rect">
+                      <a:avLst/>
+                    </a:prstGeom>
+                  </pic:spPr>
+                </pic:pic>
+              </a:graphicData>
+            </a:graphic>
+          </wp:inline>
+        </w:drawing>
+      </w:r>
+    </w:p>
+    <w:p>
+      <w:r>
+        <w:t xml:space="preserve">Das Problem mit </w:t>
+      </w:r>
+      <w:proofErr w:type="spellStart"/>
+      <w:r>
+        <w:t>Mockaroo</w:t>
+      </w:r>
+      <w:proofErr w:type="spellEnd"/>
+      <w:r>
+        <w:t xml:space="preserve"> ist jedoch, dass </w:t>
+      </w:r>
+      <w:proofErr w:type="spellStart"/>
+      <w:r>
+        <w:t>Foreign</w:t>
+      </w:r>
+      <w:proofErr w:type="spellEnd"/>
+      <w:r>
+        <w:t xml:space="preserve"> Keys nicht erkannt werden </w:t>
+      </w:r>
+      <w:r>
+        <w:t>können</w:t>
+      </w:r>
+      <w:r>
+        <w:t xml:space="preserve">. Daher kann man nur jeweils eine Tabelle importieren und </w:t>
+      </w:r>
+      <w:proofErr w:type="spellStart"/>
+      <w:r>
+        <w:t>Foreign</w:t>
+      </w:r>
+      <w:proofErr w:type="spellEnd"/>
+      <w:r>
+        <w:t xml:space="preserve"> Keys </w:t>
+      </w:r>
+      <w:r>
+        <w:t>müsste</w:t>
+      </w:r>
+      <w:r>
+        <w:t xml:space="preserve"> </w:t>
+      </w:r>
+      <w:r>
+        <w:t xml:space="preserve">man </w:t>
+      </w:r>
+      <w:r>
+        <w:t xml:space="preserve">manuell </w:t>
+      </w:r>
+      <w:r>
+        <w:t>einsetzten</w:t>
+      </w:r>
+      <w:r>
+        <w:t>.</w:t>
+      </w:r>
+    </w:p>
+    <w:p/>
     <w:p>
       <w:r>
         <w:br w:type="column"/>
@@ -3298,15 +2873,15 @@
       <w:pPr>
         <w:pStyle w:val="berschrift1"/>
       </w:pPr>
-      <w:bookmarkStart w:id="14" w:name="_Toc61356276"/>
-      <w:bookmarkStart w:id="15" w:name="_Toc61356306"/>
-      <w:bookmarkStart w:id="16" w:name="_Toc61356438"/>
+      <w:bookmarkStart w:id="18" w:name="_Toc61356276"/>
+      <w:bookmarkStart w:id="19" w:name="_Toc61356306"/>
+      <w:bookmarkStart w:id="20" w:name="_Toc93406304"/>
       <w:r>
         <w:t>Kontrollieren</w:t>
       </w:r>
-      <w:bookmarkEnd w:id="14"/>
-      <w:bookmarkEnd w:id="15"/>
-      <w:bookmarkEnd w:id="16"/>
+      <w:bookmarkEnd w:id="18"/>
+      <w:bookmarkEnd w:id="19"/>
+      <w:bookmarkEnd w:id="20"/>
     </w:p>
     <w:p>
       <w:pPr>
@@ -3319,9 +2894,11 @@
         </w:tabs>
         <w:spacing w:before="0" w:after="120" w:line="240" w:lineRule="auto"/>
       </w:pPr>
+      <w:bookmarkStart w:id="21" w:name="_Toc93406305"/>
       <w:r>
         <w:t>Testprotokoll</w:t>
       </w:r>
+      <w:bookmarkEnd w:id="21"/>
     </w:p>
     <w:p>
       <w:r>
@@ -4483,7 +4060,23 @@
                 <w:sz w:val="20"/>
                 <w:szCs w:val="20"/>
               </w:rPr>
-              <w:t>Ich erstelle eine Benutzer an mit fehlerhaften Daten, und dadurch werden keine Pizzen angezeigt</w:t>
+              <w:t xml:space="preserve">Ich erstelle </w:t>
+            </w:r>
+            <w:proofErr w:type="gramStart"/>
+            <w:r>
+              <w:rPr>
+                <w:sz w:val="20"/>
+                <w:szCs w:val="20"/>
+              </w:rPr>
+              <w:t>eine Benutzer</w:t>
+            </w:r>
+            <w:proofErr w:type="gramEnd"/>
+            <w:r>
+              <w:rPr>
+                <w:sz w:val="20"/>
+                <w:szCs w:val="20"/>
+              </w:rPr>
+              <w:t xml:space="preserve"> an mit fehlerhaften Daten, und dadurch werden keine Pizzen angezeigt</w:t>
             </w:r>
           </w:p>
         </w:tc>
@@ -5014,15 +4607,15 @@
       <w:pPr>
         <w:pStyle w:val="berschrift1"/>
       </w:pPr>
-      <w:bookmarkStart w:id="17" w:name="_Toc61356277"/>
-      <w:bookmarkStart w:id="18" w:name="_Toc61356309"/>
-      <w:bookmarkStart w:id="19" w:name="_Toc61356441"/>
+      <w:bookmarkStart w:id="22" w:name="_Toc61356277"/>
+      <w:bookmarkStart w:id="23" w:name="_Toc61356309"/>
+      <w:bookmarkStart w:id="24" w:name="_Toc93406306"/>
       <w:r>
         <w:t>Auswerten</w:t>
       </w:r>
-      <w:bookmarkEnd w:id="17"/>
-      <w:bookmarkEnd w:id="18"/>
-      <w:bookmarkEnd w:id="19"/>
+      <w:bookmarkEnd w:id="22"/>
+      <w:bookmarkEnd w:id="23"/>
+      <w:bookmarkEnd w:id="24"/>
     </w:p>
     <w:p>
       <w:pPr>
@@ -5035,13 +4628,13 @@
         </w:tabs>
         <w:spacing w:before="0" w:after="120" w:line="240" w:lineRule="auto"/>
       </w:pPr>
-      <w:bookmarkStart w:id="20" w:name="_Toc61356310"/>
-      <w:bookmarkStart w:id="21" w:name="_Toc61356442"/>
+      <w:bookmarkStart w:id="25" w:name="_Toc61356310"/>
+      <w:bookmarkStart w:id="26" w:name="_Toc93406307"/>
       <w:r>
         <w:t>Auswertungsmatrix</w:t>
       </w:r>
-      <w:bookmarkEnd w:id="20"/>
-      <w:bookmarkEnd w:id="21"/>
+      <w:bookmarkEnd w:id="25"/>
+      <w:bookmarkEnd w:id="26"/>
     </w:p>
     <w:tbl>
       <w:tblPr>
@@ -5427,7 +5020,7 @@
       </w:pPr>
     </w:p>
     <w:sectPr>
-      <w:footerReference w:type="default" r:id="rId17"/>
+      <w:footerReference w:type="default" r:id="rId19"/>
       <w:pgSz w:w="11906" w:h="16838" w:code="9"/>
       <w:pgMar w:top="1134" w:right="1134" w:bottom="1134" w:left="1134" w:header="709" w:footer="454" w:gutter="0"/>
       <w:pgNumType w:start="0"/>
@@ -10699,6 +10292,21 @@
 </file>
 
 <file path=customXml/item2.xml><?xml version="1.0" encoding="utf-8"?>
+<p:properties xmlns:p="http://schemas.microsoft.com/office/2006/metadata/properties" xmlns:xsi="http://www.w3.org/2001/XMLSchema-instance" xmlns:pc="http://schemas.microsoft.com/office/infopath/2007/PartnerControls">
+  <documentManagement/>
+</p:properties>
+</file>
+
+<file path=customXml/item3.xml><?xml version="1.0" encoding="utf-8"?>
+<?mso-contentType ?>
+<FormTemplates xmlns="http://schemas.microsoft.com/sharepoint/v3/contenttype/forms">
+  <Display>DocumentLibraryForm</Display>
+  <Edit>DocumentLibraryForm</Edit>
+  <New>DocumentLibraryForm</New>
+</FormTemplates>
+</file>
+
+<file path=customXml/item4.xml><?xml version="1.0" encoding="utf-8"?>
 <ct:contentTypeSchema xmlns:ct="http://schemas.microsoft.com/office/2006/metadata/contentType" xmlns:ma="http://schemas.microsoft.com/office/2006/metadata/properties/metaAttributes" ct:_="" ma:_="" ma:contentTypeName="Document" ma:contentTypeID="0x01010062366AD43A926C40B5C27401D0509D3E" ma:contentTypeVersion="7" ma:contentTypeDescription="Create a new document." ma:contentTypeScope="" ma:versionID="ac3d0eb590c9096627450322b5855734">
   <xsd:schema xmlns:xsd="http://www.w3.org/2001/XMLSchema" xmlns:xs="http://www.w3.org/2001/XMLSchema" xmlns:p="http://schemas.microsoft.com/office/2006/metadata/properties" xmlns:ns3="e7099fa1-9bcb-43f8-b929-d2a76e67a5c8" xmlns:ns4="b41251f6-ea1a-4eb5-93d6-b6a7cf04bef3" targetNamespace="http://schemas.microsoft.com/office/2006/metadata/properties" ma:root="true" ma:fieldsID="261942afa60532c9565af56cb3de9e82" ns3:_="" ns4:_="">
     <xsd:import namespace="e7099fa1-9bcb-43f8-b929-d2a76e67a5c8"/>
@@ -10883,21 +10491,6 @@
 </ct:contentTypeSchema>
 </file>
 
-<file path=customXml/item3.xml><?xml version="1.0" encoding="utf-8"?>
-<?mso-contentType ?>
-<FormTemplates xmlns="http://schemas.microsoft.com/sharepoint/v3/contenttype/forms">
-  <Display>DocumentLibraryForm</Display>
-  <Edit>DocumentLibraryForm</Edit>
-  <New>DocumentLibraryForm</New>
-</FormTemplates>
-</file>
-
-<file path=customXml/item4.xml><?xml version="1.0" encoding="utf-8"?>
-<p:properties xmlns:p="http://schemas.microsoft.com/office/2006/metadata/properties" xmlns:xsi="http://www.w3.org/2001/XMLSchema-instance" xmlns:pc="http://schemas.microsoft.com/office/infopath/2007/PartnerControls">
-  <documentManagement/>
-</p:properties>
-</file>
-
 <file path=customXml/itemProps1.xml><?xml version="1.0" encoding="utf-8"?>
 <ds:datastoreItem xmlns:ds="http://schemas.openxmlformats.org/officeDocument/2006/customXml" ds:itemID="{33CF6A42-9213-4C59-9120-2D9A8C2B54D6}">
   <ds:schemaRefs>
@@ -10907,6 +10500,23 @@
 </file>
 
 <file path=customXml/itemProps2.xml><?xml version="1.0" encoding="utf-8"?>
+<ds:datastoreItem xmlns:ds="http://schemas.openxmlformats.org/officeDocument/2006/customXml" ds:itemID="{9D01E9EC-CADE-4413-9728-A9D67A8CCD07}">
+  <ds:schemaRefs>
+    <ds:schemaRef ds:uri="http://schemas.microsoft.com/office/2006/metadata/properties"/>
+    <ds:schemaRef ds:uri="http://schemas.microsoft.com/office/infopath/2007/PartnerControls"/>
+  </ds:schemaRefs>
+</ds:datastoreItem>
+</file>
+
+<file path=customXml/itemProps3.xml><?xml version="1.0" encoding="utf-8"?>
+<ds:datastoreItem xmlns:ds="http://schemas.openxmlformats.org/officeDocument/2006/customXml" ds:itemID="{508D6AA3-3BBC-4882-9207-660EB29B6848}">
+  <ds:schemaRefs>
+    <ds:schemaRef ds:uri="http://schemas.microsoft.com/sharepoint/v3/contenttype/forms"/>
+  </ds:schemaRefs>
+</ds:datastoreItem>
+</file>
+
+<file path=customXml/itemProps4.xml><?xml version="1.0" encoding="utf-8"?>
 <ds:datastoreItem xmlns:ds="http://schemas.openxmlformats.org/officeDocument/2006/customXml" ds:itemID="{1B101B5D-64BB-445F-9117-75BA666362DC}">
   <ds:schemaRefs>
     <ds:schemaRef ds:uri="http://schemas.microsoft.com/office/2006/metadata/contentType"/>
@@ -10923,21 +10533,4 @@
     <ds:schemaRef ds:uri="http://schemas.microsoft.com/internal/obd"/>
   </ds:schemaRefs>
 </ds:datastoreItem>
-</file>
-
-<file path=customXml/itemProps3.xml><?xml version="1.0" encoding="utf-8"?>
-<ds:datastoreItem xmlns:ds="http://schemas.openxmlformats.org/officeDocument/2006/customXml" ds:itemID="{508D6AA3-3BBC-4882-9207-660EB29B6848}">
-  <ds:schemaRefs>
-    <ds:schemaRef ds:uri="http://schemas.microsoft.com/sharepoint/v3/contenttype/forms"/>
-  </ds:schemaRefs>
-</ds:datastoreItem>
-</file>
-
-<file path=customXml/itemProps4.xml><?xml version="1.0" encoding="utf-8"?>
-<ds:datastoreItem xmlns:ds="http://schemas.openxmlformats.org/officeDocument/2006/customXml" ds:itemID="{9D01E9EC-CADE-4413-9728-A9D67A8CCD07}">
-  <ds:schemaRefs>
-    <ds:schemaRef ds:uri="http://schemas.microsoft.com/office/2006/metadata/properties"/>
-    <ds:schemaRef ds:uri="http://schemas.microsoft.com/office/infopath/2007/PartnerControls"/>
-  </ds:schemaRefs>
-</ds:datastoreItem>
 </file>
</xml_diff>